<commit_message>
dosc: Se arreglo ducumento
</commit_message>
<xml_diff>
--- a/1-Analisis/3-Historias de SCRUM/ID Historia Nutrition Fitness.docx
+++ b/1-Analisis/3-Historias de SCRUM/ID Historia Nutrition Fitness.docx
@@ -1027,7 +1027,15 @@
               <w:t xml:space="preserve"> </w:t>
             </w:r>
             <w:r>
-              <w:t>Que los usuarios tengan una lista de productos siempre actualizada.</w:t>
+              <w:t>Que los usuarios tengan un</w:t>
+            </w:r>
+            <w:r>
+              <w:t xml:space="preserve"> usuario en él aplicativo</w:t>
+            </w:r>
+            <w:bookmarkStart w:id="0" w:name="_GoBack"/>
+            <w:bookmarkEnd w:id="0"/>
+            <w:r>
+              <w:t>.</w:t>
             </w:r>
           </w:p>
         </w:tc>
@@ -19309,8 +19317,6 @@
                 <w:b/>
               </w:rPr>
             </w:pPr>
-            <w:bookmarkStart w:id="0" w:name="_GoBack"/>
-            <w:bookmarkEnd w:id="0"/>
           </w:p>
           <w:p>
             <w:pPr>

</xml_diff>